<commit_message>
requerimientos e historias de usuario mejoradas
</commit_message>
<xml_diff>
--- a/Documentación/REQUERIMIENTOS.docx
+++ b/Documentación/REQUERIMIENTOS.docx
@@ -172,14 +172,7 @@
                 <w:b/>
                 <w:bCs/>
               </w:rPr>
-              <w:t>RF0</w:t>
-            </w:r>
-            <w:r>
-              <w:rPr>
-                <w:b/>
-                <w:bCs/>
-              </w:rPr>
-              <w:t>2</w:t>
+              <w:t>RF02</w:t>
             </w:r>
           </w:p>
         </w:tc>
@@ -217,14 +210,7 @@
                 <w:b/>
                 <w:bCs/>
               </w:rPr>
-              <w:t>RF0</w:t>
-            </w:r>
-            <w:r>
-              <w:rPr>
-                <w:b/>
-                <w:bCs/>
-              </w:rPr>
-              <w:t>3</w:t>
+              <w:t>RF03</w:t>
             </w:r>
           </w:p>
         </w:tc>
@@ -272,14 +258,7 @@
                 <w:b/>
                 <w:bCs/>
               </w:rPr>
-              <w:t>RF0</w:t>
-            </w:r>
-            <w:r>
-              <w:rPr>
-                <w:b/>
-                <w:bCs/>
-              </w:rPr>
-              <w:t>4</w:t>
+              <w:t>RF04</w:t>
             </w:r>
           </w:p>
         </w:tc>
@@ -398,14 +377,7 @@
                 <w:b/>
                 <w:bCs/>
               </w:rPr>
-              <w:t>RF0</w:t>
-            </w:r>
-            <w:r>
-              <w:rPr>
-                <w:b/>
-                <w:bCs/>
-              </w:rPr>
-              <w:t>5</w:t>
+              <w:t>RF05</w:t>
             </w:r>
           </w:p>
         </w:tc>
@@ -453,14 +425,7 @@
                 <w:b/>
                 <w:bCs/>
               </w:rPr>
-              <w:t>RF0</w:t>
-            </w:r>
-            <w:r>
-              <w:rPr>
-                <w:b/>
-                <w:bCs/>
-              </w:rPr>
-              <w:t>6</w:t>
+              <w:t>RF06</w:t>
             </w:r>
           </w:p>
         </w:tc>
@@ -498,14 +463,7 @@
                 <w:b/>
                 <w:bCs/>
               </w:rPr>
-              <w:t>RF0</w:t>
-            </w:r>
-            <w:r>
-              <w:rPr>
-                <w:b/>
-                <w:bCs/>
-              </w:rPr>
-              <w:t>7</w:t>
+              <w:t>RF07</w:t>
             </w:r>
           </w:p>
         </w:tc>
@@ -543,14 +501,7 @@
                 <w:b/>
                 <w:bCs/>
               </w:rPr>
-              <w:t>RF0</w:t>
-            </w:r>
-            <w:r>
-              <w:rPr>
-                <w:b/>
-                <w:bCs/>
-              </w:rPr>
-              <w:t>8</w:t>
+              <w:t>RF08</w:t>
             </w:r>
           </w:p>
         </w:tc>
@@ -728,21 +679,7 @@
                 <w:b/>
                 <w:bCs/>
               </w:rPr>
-              <w:t>RF</w:t>
-            </w:r>
-            <w:r>
-              <w:rPr>
-                <w:b/>
-                <w:bCs/>
-              </w:rPr>
-              <w:t>1</w:t>
-            </w:r>
-            <w:r>
-              <w:rPr>
-                <w:b/>
-                <w:bCs/>
-              </w:rPr>
-              <w:t>1</w:t>
+              <w:t>RF11</w:t>
             </w:r>
           </w:p>
         </w:tc>
@@ -780,21 +717,7 @@
                 <w:b/>
                 <w:bCs/>
               </w:rPr>
-              <w:t>RF</w:t>
-            </w:r>
-            <w:r>
-              <w:rPr>
-                <w:b/>
-                <w:bCs/>
-              </w:rPr>
-              <w:t>1</w:t>
-            </w:r>
-            <w:r>
-              <w:rPr>
-                <w:b/>
-                <w:bCs/>
-              </w:rPr>
-              <w:t>2</w:t>
+              <w:t>RF12</w:t>
             </w:r>
           </w:p>
         </w:tc>
@@ -832,21 +755,7 @@
                 <w:b/>
                 <w:bCs/>
               </w:rPr>
-              <w:t>RF</w:t>
-            </w:r>
-            <w:r>
-              <w:rPr>
-                <w:b/>
-                <w:bCs/>
-              </w:rPr>
-              <w:t>1</w:t>
-            </w:r>
-            <w:r>
-              <w:rPr>
-                <w:b/>
-                <w:bCs/>
-              </w:rPr>
-              <w:t>3</w:t>
+              <w:t>RF13</w:t>
             </w:r>
           </w:p>
         </w:tc>
@@ -958,14 +867,7 @@
                 <w:b/>
                 <w:bCs/>
               </w:rPr>
-              <w:t>RF1</w:t>
-            </w:r>
-            <w:r>
-              <w:rPr>
-                <w:b/>
-                <w:bCs/>
-              </w:rPr>
-              <w:t>4</w:t>
+              <w:t>RF14</w:t>
             </w:r>
           </w:p>
         </w:tc>
@@ -1003,14 +905,7 @@
                 <w:b/>
                 <w:bCs/>
               </w:rPr>
-              <w:t>RF1</w:t>
-            </w:r>
-            <w:r>
-              <w:rPr>
-                <w:b/>
-                <w:bCs/>
-              </w:rPr>
-              <w:t>5</w:t>
+              <w:t>RF15</w:t>
             </w:r>
           </w:p>
         </w:tc>
@@ -1048,14 +943,7 @@
                 <w:b/>
                 <w:bCs/>
               </w:rPr>
-              <w:t>RF1</w:t>
-            </w:r>
-            <w:r>
-              <w:rPr>
-                <w:b/>
-                <w:bCs/>
-              </w:rPr>
-              <w:t>6</w:t>
+              <w:t>RF16</w:t>
             </w:r>
           </w:p>
         </w:tc>
@@ -1206,14 +1094,7 @@
                 <w:b/>
                 <w:bCs/>
               </w:rPr>
-              <w:t>RF1</w:t>
-            </w:r>
-            <w:r>
-              <w:rPr>
-                <w:b/>
-                <w:bCs/>
-              </w:rPr>
-              <w:t>8</w:t>
+              <w:t>RF18</w:t>
             </w:r>
           </w:p>
         </w:tc>
@@ -1251,14 +1132,7 @@
                 <w:b/>
                 <w:bCs/>
               </w:rPr>
-              <w:t>RF1</w:t>
-            </w:r>
-            <w:r>
-              <w:rPr>
-                <w:b/>
-                <w:bCs/>
-              </w:rPr>
-              <w:t>9</w:t>
+              <w:t>RF19</w:t>
             </w:r>
           </w:p>
         </w:tc>
@@ -1296,14 +1170,7 @@
                 <w:b/>
                 <w:bCs/>
               </w:rPr>
-              <w:t>RF</w:t>
-            </w:r>
-            <w:r>
-              <w:rPr>
-                <w:b/>
-                <w:bCs/>
-              </w:rPr>
-              <w:t>20</w:t>
+              <w:t>RF20</w:t>
             </w:r>
           </w:p>
         </w:tc>
@@ -1423,14 +1290,7 @@
                 <w:b/>
                 <w:bCs/>
               </w:rPr>
-              <w:t>RF</w:t>
-            </w:r>
-            <w:r>
-              <w:rPr>
-                <w:b/>
-                <w:bCs/>
-              </w:rPr>
-              <w:t>21</w:t>
+              <w:t>RF21</w:t>
             </w:r>
           </w:p>
         </w:tc>
@@ -1478,14 +1338,7 @@
                 <w:b/>
                 <w:bCs/>
               </w:rPr>
-              <w:t>RF</w:t>
-            </w:r>
-            <w:r>
-              <w:rPr>
-                <w:b/>
-                <w:bCs/>
-              </w:rPr>
-              <w:t>22</w:t>
+              <w:t>RF22</w:t>
             </w:r>
           </w:p>
         </w:tc>
@@ -1523,14 +1376,7 @@
                 <w:b/>
                 <w:bCs/>
               </w:rPr>
-              <w:t>RF2</w:t>
-            </w:r>
-            <w:r>
-              <w:rPr>
-                <w:b/>
-                <w:bCs/>
-              </w:rPr>
-              <w:t>3</w:t>
+              <w:t>RF23</w:t>
             </w:r>
           </w:p>
         </w:tc>
@@ -1555,7 +1401,7 @@
     <w:p>
       <w:r>
         <w:pict w14:anchorId="69C915E4">
-          <v:rect id="_x0000_i1031" style="width:0;height:1.5pt" o:hralign="center" o:hrstd="t" o:hr="t" fillcolor="#a0a0a0" stroked="f"/>
+          <v:rect id="_x0000_i1025" style="width:0;height:1.5pt" o:hralign="center" o:hrstd="t" o:hr="t" fillcolor="#a0a0a0" stroked="f"/>
         </w:pict>
       </w:r>
     </w:p>
@@ -1648,28 +1494,7 @@
                 <w:b/>
                 <w:bCs/>
               </w:rPr>
-              <w:t>R</w:t>
-            </w:r>
-            <w:r>
-              <w:rPr>
-                <w:b/>
-                <w:bCs/>
-              </w:rPr>
-              <w:t>N</w:t>
-            </w:r>
-            <w:r>
-              <w:rPr>
-                <w:b/>
-                <w:bCs/>
-              </w:rPr>
-              <w:t>F0</w:t>
-            </w:r>
-            <w:r>
-              <w:rPr>
-                <w:b/>
-                <w:bCs/>
-              </w:rPr>
-              <w:t>1</w:t>
+              <w:t>RNF01</w:t>
             </w:r>
           </w:p>
         </w:tc>
@@ -1781,28 +1606,7 @@
                 <w:b/>
                 <w:bCs/>
               </w:rPr>
-              <w:t>R</w:t>
-            </w:r>
-            <w:r>
-              <w:rPr>
-                <w:b/>
-                <w:bCs/>
-              </w:rPr>
-              <w:t>N</w:t>
-            </w:r>
-            <w:r>
-              <w:rPr>
-                <w:b/>
-                <w:bCs/>
-              </w:rPr>
-              <w:t>F0</w:t>
-            </w:r>
-            <w:r>
-              <w:rPr>
-                <w:b/>
-                <w:bCs/>
-              </w:rPr>
-              <w:t>2</w:t>
+              <w:t>RNF02</w:t>
             </w:r>
           </w:p>
         </w:tc>
@@ -1840,28 +1644,7 @@
                 <w:b/>
                 <w:bCs/>
               </w:rPr>
-              <w:t>R</w:t>
-            </w:r>
-            <w:r>
-              <w:rPr>
-                <w:b/>
-                <w:bCs/>
-              </w:rPr>
-              <w:t>N</w:t>
-            </w:r>
-            <w:r>
-              <w:rPr>
-                <w:b/>
-                <w:bCs/>
-              </w:rPr>
-              <w:t>F0</w:t>
-            </w:r>
-            <w:r>
-              <w:rPr>
-                <w:b/>
-                <w:bCs/>
-              </w:rPr>
-              <w:t>3</w:t>
+              <w:t>RNF03</w:t>
             </w:r>
           </w:p>
         </w:tc>
@@ -1899,28 +1682,7 @@
                 <w:b/>
                 <w:bCs/>
               </w:rPr>
-              <w:t>R</w:t>
-            </w:r>
-            <w:r>
-              <w:rPr>
-                <w:b/>
-                <w:bCs/>
-              </w:rPr>
-              <w:t>N</w:t>
-            </w:r>
-            <w:r>
-              <w:rPr>
-                <w:b/>
-                <w:bCs/>
-              </w:rPr>
-              <w:t>F0</w:t>
-            </w:r>
-            <w:r>
-              <w:rPr>
-                <w:b/>
-                <w:bCs/>
-              </w:rPr>
-              <w:t>4</w:t>
+              <w:t>RNF04</w:t>
             </w:r>
           </w:p>
         </w:tc>
@@ -1958,28 +1720,7 @@
                 <w:b/>
                 <w:bCs/>
               </w:rPr>
-              <w:t>R</w:t>
-            </w:r>
-            <w:r>
-              <w:rPr>
-                <w:b/>
-                <w:bCs/>
-              </w:rPr>
-              <w:t>N</w:t>
-            </w:r>
-            <w:r>
-              <w:rPr>
-                <w:b/>
-                <w:bCs/>
-              </w:rPr>
-              <w:t>F0</w:t>
-            </w:r>
-            <w:r>
-              <w:rPr>
-                <w:b/>
-                <w:bCs/>
-              </w:rPr>
-              <w:t>5</w:t>
+              <w:t>RNF05</w:t>
             </w:r>
           </w:p>
         </w:tc>
@@ -2011,28 +1752,7 @@
                 <w:b/>
                 <w:bCs/>
               </w:rPr>
-              <w:t>R</w:t>
-            </w:r>
-            <w:r>
-              <w:rPr>
-                <w:b/>
-                <w:bCs/>
-              </w:rPr>
-              <w:t>N</w:t>
-            </w:r>
-            <w:r>
-              <w:rPr>
-                <w:b/>
-                <w:bCs/>
-              </w:rPr>
-              <w:t>F</w:t>
-            </w:r>
-            <w:r>
-              <w:rPr>
-                <w:b/>
-                <w:bCs/>
-              </w:rPr>
-              <w:t>06</w:t>
+              <w:t>RNF06</w:t>
             </w:r>
           </w:p>
         </w:tc>
@@ -2123,6 +1843,534 @@
     <w:p>
       <w:pPr>
         <w:rPr>
+          <w:lang w:val="es-MX"/>
+        </w:rPr>
+      </w:pPr>
+    </w:p>
+    <w:p>
+      <w:pPr>
+        <w:rPr>
+          <w:lang w:val="es-MX"/>
+        </w:rPr>
+      </w:pPr>
+    </w:p>
+    <w:p>
+      <w:pPr>
+        <w:rPr>
+          <w:lang w:val="es-MX"/>
+        </w:rPr>
+      </w:pPr>
+    </w:p>
+    <w:p>
+      <w:pPr>
+        <w:rPr>
+          <w:b/>
+          <w:bCs/>
+          <w:lang w:val="es-MX"/>
+        </w:rPr>
+      </w:pPr>
+      <w:r>
+        <w:rPr>
+          <w:b/>
+          <w:bCs/>
+          <w:lang w:val="es-MX"/>
+        </w:rPr>
+        <w:lastRenderedPageBreak/>
+        <w:t>1er sprint</w:t>
+      </w:r>
+    </w:p>
+    <w:p>
+      <w:pPr>
+        <w:rPr>
+          <w:lang w:val="es-MX"/>
+        </w:rPr>
+      </w:pPr>
+      <w:r>
+        <w:rPr>
+          <w:b/>
+          <w:bCs/>
+          <w:lang w:val="es-MX"/>
+        </w:rPr>
+        <w:t>Historia de usuario 1:</w:t>
+      </w:r>
+      <w:r>
+        <w:rPr>
+          <w:lang w:val="es-MX"/>
+        </w:rPr>
+        <w:t xml:space="preserve"> Registrar Usuarios + autenticación </w:t>
+      </w:r>
+    </w:p>
+    <w:p>
+      <w:pPr>
+        <w:rPr>
+          <w:lang w:val="es-MX"/>
+        </w:rPr>
+      </w:pPr>
+      <w:r>
+        <w:rPr>
+          <w:b/>
+          <w:bCs/>
+          <w:lang w:val="es-MX"/>
+        </w:rPr>
+        <w:t>Historia de usuario 2:</w:t>
+      </w:r>
+      <w:r>
+        <w:rPr>
+          <w:lang w:val="es-MX"/>
+        </w:rPr>
+        <w:t xml:space="preserve"> Gestión de los roles </w:t>
+      </w:r>
+    </w:p>
+    <w:p>
+      <w:pPr>
+        <w:rPr>
+          <w:lang w:val="es-MX"/>
+        </w:rPr>
+      </w:pPr>
+      <w:r>
+        <w:rPr>
+          <w:lang w:val="es-MX"/>
+        </w:rPr>
+        <w:t xml:space="preserve">Total, de </w:t>
+      </w:r>
+      <w:r>
+        <w:rPr>
+          <w:b/>
+          <w:bCs/>
+          <w:lang w:val="es-MX"/>
+        </w:rPr>
+        <w:t>HU1</w:t>
+      </w:r>
+      <w:r>
+        <w:rPr>
+          <w:lang w:val="es-MX"/>
+        </w:rPr>
+        <w:t xml:space="preserve"> + </w:t>
+      </w:r>
+      <w:r>
+        <w:rPr>
+          <w:b/>
+          <w:bCs/>
+          <w:lang w:val="es-MX"/>
+        </w:rPr>
+        <w:t>HU2</w:t>
+      </w:r>
+      <w:r>
+        <w:rPr>
+          <w:lang w:val="es-MX"/>
+        </w:rPr>
+        <w:t xml:space="preserve"> = 5 días.</w:t>
+      </w:r>
+    </w:p>
+    <w:p>
+      <w:pPr>
+        <w:rPr>
+          <w:lang w:val="es-MX"/>
+        </w:rPr>
+      </w:pPr>
+      <w:r>
+        <w:rPr>
+          <w:lang w:val="es-MX"/>
+        </w:rPr>
+        <w:t>Historia de usuario 3: Entorno de los roles (permisos)</w:t>
+      </w:r>
+    </w:p>
+    <w:p>
+      <w:pPr>
+        <w:rPr>
+          <w:lang w:val="es-MX"/>
+        </w:rPr>
+      </w:pPr>
+      <w:r>
+        <w:rPr>
+          <w:lang w:val="es-MX"/>
+        </w:rPr>
+        <w:t xml:space="preserve">Total, de </w:t>
+      </w:r>
+      <w:r>
+        <w:rPr>
+          <w:b/>
+          <w:bCs/>
+          <w:lang w:val="es-MX"/>
+        </w:rPr>
+        <w:t>HU3</w:t>
+      </w:r>
+      <w:r>
+        <w:rPr>
+          <w:lang w:val="es-MX"/>
+        </w:rPr>
+        <w:t xml:space="preserve"> = 3 días.</w:t>
+      </w:r>
+    </w:p>
+    <w:p>
+      <w:pPr>
+        <w:rPr>
+          <w:lang w:val="es-MX"/>
+        </w:rPr>
+      </w:pPr>
+    </w:p>
+    <w:p>
+      <w:pPr>
+        <w:rPr>
+          <w:lang w:val="es-MX"/>
+        </w:rPr>
+      </w:pPr>
+      <w:r>
+        <w:rPr>
+          <w:lang w:val="es-MX"/>
+        </w:rPr>
+        <w:t>Pruebas = 2 días.</w:t>
+      </w:r>
+    </w:p>
+    <w:p>
+      <w:pPr>
+        <w:rPr>
+          <w:b/>
+          <w:bCs/>
+          <w:lang w:val="es-MX"/>
+        </w:rPr>
+      </w:pPr>
+      <w:r>
+        <w:rPr>
+          <w:b/>
+          <w:bCs/>
+          <w:lang w:val="es-MX"/>
+        </w:rPr>
+        <w:t>Total: 10 días</w:t>
+      </w:r>
+    </w:p>
+    <w:p>
+      <w:pPr>
+        <w:rPr>
+          <w:lang w:val="es-MX"/>
+        </w:rPr>
+      </w:pPr>
+    </w:p>
+    <w:p>
+      <w:pPr>
+        <w:rPr>
+          <w:b/>
+          <w:bCs/>
+          <w:lang w:val="es-MX"/>
+        </w:rPr>
+      </w:pPr>
+      <w:r>
+        <w:rPr>
+          <w:b/>
+          <w:bCs/>
+          <w:lang w:val="es-MX"/>
+        </w:rPr>
+        <w:t>2do sprint</w:t>
+      </w:r>
+    </w:p>
+    <w:p>
+      <w:pPr>
+        <w:rPr>
+          <w:lang w:val="es-MX"/>
+        </w:rPr>
+      </w:pPr>
+      <w:r>
+        <w:rPr>
+          <w:b/>
+          <w:bCs/>
+          <w:lang w:val="es-MX"/>
+        </w:rPr>
+        <w:t xml:space="preserve">Historia de usuario </w:t>
+      </w:r>
+      <w:r>
+        <w:rPr>
+          <w:b/>
+          <w:bCs/>
+          <w:lang w:val="es-MX"/>
+        </w:rPr>
+        <w:t>4:</w:t>
+      </w:r>
+      <w:r>
+        <w:rPr>
+          <w:lang w:val="es-MX"/>
+        </w:rPr>
+        <w:t xml:space="preserve"> inventario (</w:t>
+      </w:r>
+      <w:r>
+        <w:rPr>
+          <w:b/>
+          <w:bCs/>
+          <w:lang w:val="es-MX"/>
+        </w:rPr>
+        <w:t>CENTRAL</w:t>
+      </w:r>
+      <w:r>
+        <w:rPr>
+          <w:lang w:val="es-MX"/>
+        </w:rPr>
+        <w:t>).</w:t>
+      </w:r>
+    </w:p>
+    <w:p>
+      <w:pPr>
+        <w:rPr>
+          <w:lang w:val="es-MX"/>
+        </w:rPr>
+      </w:pPr>
+      <w:r>
+        <w:rPr>
+          <w:b/>
+          <w:bCs/>
+          <w:lang w:val="es-MX"/>
+        </w:rPr>
+        <w:t>Historia de usuario 5:</w:t>
+      </w:r>
+      <w:r>
+        <w:rPr>
+          <w:lang w:val="es-MX"/>
+        </w:rPr>
+        <w:t xml:space="preserve"> Catálogo inventario.</w:t>
+      </w:r>
+    </w:p>
+    <w:p>
+      <w:pPr>
+        <w:rPr>
+          <w:lang w:val="es-MX"/>
+        </w:rPr>
+      </w:pPr>
+      <w:r>
+        <w:rPr>
+          <w:lang w:val="es-MX"/>
+        </w:rPr>
+        <w:t xml:space="preserve">Total, de </w:t>
+      </w:r>
+      <w:r>
+        <w:rPr>
+          <w:b/>
+          <w:bCs/>
+          <w:lang w:val="es-MX"/>
+        </w:rPr>
+        <w:t xml:space="preserve">HU4 + HU5 </w:t>
+      </w:r>
+      <w:r>
+        <w:rPr>
+          <w:lang w:val="es-MX"/>
+        </w:rPr>
+        <w:t>= 15días</w:t>
+      </w:r>
+    </w:p>
+    <w:p>
+      <w:pPr>
+        <w:rPr>
+          <w:lang w:val="es-MX"/>
+        </w:rPr>
+      </w:pPr>
+    </w:p>
+    <w:p>
+      <w:pPr>
+        <w:rPr>
+          <w:b/>
+          <w:bCs/>
+          <w:lang w:val="es-MX"/>
+        </w:rPr>
+      </w:pPr>
+      <w:r>
+        <w:rPr>
+          <w:b/>
+          <w:bCs/>
+          <w:lang w:val="es-MX"/>
+        </w:rPr>
+        <w:t>3cer sprint</w:t>
+      </w:r>
+    </w:p>
+    <w:p>
+      <w:pPr>
+        <w:rPr>
+          <w:lang w:val="es-MX"/>
+        </w:rPr>
+      </w:pPr>
+      <w:r>
+        <w:rPr>
+          <w:b/>
+          <w:bCs/>
+          <w:lang w:val="es-MX"/>
+        </w:rPr>
+        <w:t xml:space="preserve">Historia de usuario </w:t>
+      </w:r>
+      <w:r>
+        <w:rPr>
+          <w:b/>
+          <w:bCs/>
+          <w:lang w:val="es-MX"/>
+        </w:rPr>
+        <w:t>6</w:t>
+      </w:r>
+      <w:r>
+        <w:rPr>
+          <w:b/>
+          <w:bCs/>
+          <w:lang w:val="es-MX"/>
+        </w:rPr>
+        <w:t>:</w:t>
+      </w:r>
+      <w:r>
+        <w:rPr>
+          <w:lang w:val="es-MX"/>
+        </w:rPr>
+        <w:t xml:space="preserve"> </w:t>
+      </w:r>
+      <w:r>
+        <w:rPr>
+          <w:lang w:val="es-MX"/>
+        </w:rPr>
+        <w:t>Carrito</w:t>
+      </w:r>
+    </w:p>
+    <w:p>
+      <w:pPr>
+        <w:rPr>
+          <w:lang w:val="es-MX"/>
+        </w:rPr>
+      </w:pPr>
+      <w:r>
+        <w:rPr>
+          <w:b/>
+          <w:bCs/>
+          <w:lang w:val="es-MX"/>
+        </w:rPr>
+        <w:t xml:space="preserve">Historia de usuario </w:t>
+      </w:r>
+      <w:r>
+        <w:rPr>
+          <w:b/>
+          <w:bCs/>
+          <w:lang w:val="es-MX"/>
+        </w:rPr>
+        <w:t>7</w:t>
+      </w:r>
+      <w:r>
+        <w:rPr>
+          <w:b/>
+          <w:bCs/>
+          <w:lang w:val="es-MX"/>
+        </w:rPr>
+        <w:t>:</w:t>
+      </w:r>
+      <w:r>
+        <w:rPr>
+          <w:lang w:val="es-MX"/>
+        </w:rPr>
+        <w:t xml:space="preserve"> </w:t>
+      </w:r>
+      <w:r>
+        <w:rPr>
+          <w:lang w:val="es-MX"/>
+        </w:rPr>
+        <w:t>Realizar Pedido</w:t>
+      </w:r>
+    </w:p>
+    <w:p>
+      <w:pPr>
+        <w:rPr>
+          <w:lang w:val="es-MX"/>
+        </w:rPr>
+      </w:pPr>
+      <w:r>
+        <w:rPr>
+          <w:b/>
+          <w:bCs/>
+          <w:lang w:val="es-MX"/>
+        </w:rPr>
+        <w:t xml:space="preserve">Historia de usuario </w:t>
+      </w:r>
+      <w:r>
+        <w:rPr>
+          <w:b/>
+          <w:bCs/>
+          <w:lang w:val="es-MX"/>
+        </w:rPr>
+        <w:t>8</w:t>
+      </w:r>
+      <w:r>
+        <w:rPr>
+          <w:b/>
+          <w:bCs/>
+          <w:lang w:val="es-MX"/>
+        </w:rPr>
+        <w:t>:</w:t>
+      </w:r>
+      <w:r>
+        <w:rPr>
+          <w:lang w:val="es-MX"/>
+        </w:rPr>
+        <w:t xml:space="preserve"> </w:t>
+      </w:r>
+      <w:r>
+        <w:rPr>
+          <w:lang w:val="es-MX"/>
+        </w:rPr>
+        <w:t>Seguimiento de ventas</w:t>
+      </w:r>
+    </w:p>
+    <w:p>
+      <w:pPr>
+        <w:rPr>
+          <w:lang w:val="es-MX"/>
+        </w:rPr>
+      </w:pPr>
+      <w:r>
+        <w:rPr>
+          <w:lang w:val="es-MX"/>
+        </w:rPr>
+        <w:t>Integrando una API = 5 días</w:t>
+      </w:r>
+    </w:p>
+    <w:p>
+      <w:pPr>
+        <w:rPr>
+          <w:lang w:val="es-MX"/>
+        </w:rPr>
+      </w:pPr>
+    </w:p>
+    <w:p>
+      <w:pPr>
+        <w:rPr>
+          <w:b/>
+          <w:bCs/>
+          <w:lang w:val="es-MX"/>
+        </w:rPr>
+      </w:pPr>
+      <w:r>
+        <w:rPr>
+          <w:lang w:val="es-MX"/>
+        </w:rPr>
+        <w:t xml:space="preserve">Total de los sprints = </w:t>
+      </w:r>
+      <w:r>
+        <w:rPr>
+          <w:b/>
+          <w:bCs/>
+          <w:lang w:val="es-MX"/>
+        </w:rPr>
+        <w:t>30días</w:t>
+      </w:r>
+    </w:p>
+    <w:p>
+      <w:pPr>
+        <w:rPr>
+          <w:lang w:val="es-MX"/>
+        </w:rPr>
+      </w:pPr>
+    </w:p>
+    <w:p>
+      <w:pPr>
+        <w:rPr>
+          <w:b/>
+          <w:bCs/>
+          <w:lang w:val="es-MX"/>
+        </w:rPr>
+      </w:pPr>
+    </w:p>
+    <w:p>
+      <w:pPr>
+        <w:rPr>
+          <w:b/>
+          <w:bCs/>
           <w:lang w:val="es-MX"/>
         </w:rPr>
       </w:pPr>
@@ -3933,6 +4181,7 @@
   <w:style w:type="character" w:default="1" w:styleId="Fuentedeprrafopredeter">
     <w:name w:val="Default Paragraph Font"/>
     <w:uiPriority w:val="1"/>
+    <w:semiHidden/>
     <w:unhideWhenUsed/>
   </w:style>
   <w:style w:type="table" w:default="1" w:styleId="Tablanormal">

</xml_diff>